<commit_message>
documento de aplicaciones terminado falta la guia de usuario para la version web
</commit_message>
<xml_diff>
--- a/docs/Documento Aplicaciones.docx
+++ b/docs/Documento Aplicaciones.docx
@@ -210,7 +210,8 @@
         <w:rPr>
           <w:rFonts w:cs="Arial"/>
           <w:b/>
-          <w:sz w:val="24"/>
+          <w:sz w:val="28"/>
+          <w:szCs w:val="28"/>
         </w:rPr>
       </w:pPr>
       <w:r>
@@ -233,7 +234,8 @@
         <w:rPr>
           <w:rFonts w:cs="Arial"/>
           <w:b/>
-          <w:sz w:val="24"/>
+          <w:sz w:val="28"/>
+          <w:szCs w:val="28"/>
         </w:rPr>
         <w:t>Oswaldo Ceballos Zavala</w:t>
       </w:r>
@@ -246,7 +248,8 @@
         <w:rPr>
           <w:rFonts w:cs="Arial"/>
           <w:b/>
-          <w:sz w:val="24"/>
+          <w:sz w:val="28"/>
+          <w:szCs w:val="28"/>
         </w:rPr>
       </w:pPr>
       <w:r>
@@ -254,6 +257,7 @@
           <w:rFonts w:cs="Arial"/>
           <w:b/>
           <w:sz w:val="28"/>
+          <w:szCs w:val="28"/>
         </w:rPr>
         <w:t>Andree Vela Miam</w:t>
       </w:r>
@@ -266,14 +270,16 @@
         <w:rPr>
           <w:rFonts w:cs="Arial"/>
           <w:b/>
-          <w:sz w:val="24"/>
+          <w:sz w:val="28"/>
+          <w:szCs w:val="28"/>
         </w:rPr>
       </w:pPr>
       <w:r>
         <w:rPr>
           <w:rFonts w:cs="Arial"/>
           <w:b/>
-          <w:sz w:val="24"/>
+          <w:sz w:val="28"/>
+          <w:szCs w:val="28"/>
         </w:rPr>
         <w:t>Gustavo Canul Poot</w:t>
       </w:r>
@@ -310,7 +316,6 @@
           <w:lang w:val="es-MX"/>
         </w:rPr>
       </w:pPr>
-      <w:proofErr w:type="spellStart"/>
       <w:r>
         <w:rPr>
           <w:rFonts w:ascii="Arial" w:hAnsi="Arial" w:cs="Arial"/>
@@ -319,10 +324,13 @@
           <w:szCs w:val="22"/>
           <w:lang w:val="es-MX"/>
         </w:rPr>
-        <w:t>AppChalenge</w:t>
-      </w:r>
-      <w:proofErr w:type="spellEnd"/>
-      <w:r>
+        <w:t>AppChalenge.</w:t>
+      </w:r>
+    </w:p>
+    <w:p>
+      <w:pPr>
+        <w:pStyle w:val="project"/>
+        <w:spacing w:before="0" w:line="240" w:lineRule="auto"/>
         <w:rPr>
           <w:rFonts w:ascii="Arial" w:hAnsi="Arial" w:cs="Arial"/>
           <w:b/>
@@ -330,13 +338,8 @@
           <w:szCs w:val="22"/>
           <w:lang w:val="es-MX"/>
         </w:rPr>
-        <w:t>.</w:t>
-      </w:r>
-    </w:p>
-    <w:p>
-      <w:pPr>
-        <w:pStyle w:val="project"/>
-        <w:spacing w:before="0" w:line="240" w:lineRule="auto"/>
+      </w:pPr>
+      <w:r>
         <w:rPr>
           <w:rFonts w:ascii="Arial" w:hAnsi="Arial" w:cs="Arial"/>
           <w:b/>
@@ -344,7 +347,10 @@
           <w:szCs w:val="22"/>
           <w:lang w:val="es-MX"/>
         </w:rPr>
-      </w:pPr>
+        <w:t>Ingeniería de</w:t>
+      </w:r>
+      <w:bookmarkStart w:id="0" w:name="_GoBack"/>
+      <w:bookmarkEnd w:id="0"/>
       <w:r>
         <w:rPr>
           <w:rFonts w:ascii="Arial" w:hAnsi="Arial" w:cs="Arial"/>
@@ -353,7 +359,7 @@
           <w:szCs w:val="22"/>
           <w:lang w:val="es-MX"/>
         </w:rPr>
-        <w:t>Ingeniería en software</w:t>
+        <w:t xml:space="preserve"> software</w:t>
       </w:r>
     </w:p>
     <w:p>
@@ -381,21 +387,10 @@
     </w:p>
     <w:p/>
     <w:p/>
-    <w:p/>
-    <w:p>
-      <w:pPr>
-        <w:tabs>
-          <w:tab w:val="left" w:pos="2430"/>
-        </w:tabs>
-      </w:pPr>
-    </w:p>
     <w:p>
       <w:pPr>
         <w:spacing w:after="160" w:line="259" w:lineRule="auto"/>
       </w:pPr>
-      <w:r>
-        <w:br w:type="page"/>
-      </w:r>
     </w:p>
     <w:sdt>
       <w:sdtPr>
@@ -452,110 +447,63 @@
           <w:r>
             <w:fldChar w:fldCharType="separate"/>
           </w:r>
-          <w:bookmarkStart w:id="0" w:name="_GoBack"/>
-          <w:bookmarkEnd w:id="0"/>
-          <w:r>
-            <w:rPr>
-              <w:rStyle w:val="Hipervnculo"/>
-              <w:noProof/>
-            </w:rPr>
-            <w:fldChar w:fldCharType="begin"/>
-          </w:r>
-          <w:r>
-            <w:rPr>
-              <w:rStyle w:val="Hipervnculo"/>
-              <w:noProof/>
-            </w:rPr>
-            <w:instrText xml:space="preserve"> </w:instrText>
-          </w:r>
-          <w:r>
-            <w:rPr>
-              <w:noProof/>
-            </w:rPr>
-            <w:instrText>HYPERLINK \l "_Toc383869928"</w:instrText>
-          </w:r>
-          <w:r>
-            <w:rPr>
-              <w:rStyle w:val="Hipervnculo"/>
-              <w:noProof/>
-            </w:rPr>
-            <w:instrText xml:space="preserve"> </w:instrText>
-          </w:r>
-          <w:r>
-            <w:rPr>
-              <w:rStyle w:val="Hipervnculo"/>
-              <w:noProof/>
-            </w:rPr>
-          </w:r>
-          <w:r>
-            <w:rPr>
-              <w:rStyle w:val="Hipervnculo"/>
-              <w:noProof/>
-            </w:rPr>
-            <w:fldChar w:fldCharType="separate"/>
-          </w:r>
-          <w:r>
-            <w:rPr>
-              <w:rStyle w:val="Hipervnculo"/>
-              <w:noProof/>
-            </w:rPr>
-            <w:t>Introducción.</w:t>
-          </w:r>
-          <w:r>
-            <w:rPr>
-              <w:noProof/>
-              <w:webHidden/>
-            </w:rPr>
-            <w:tab/>
-          </w:r>
-          <w:r>
-            <w:rPr>
-              <w:noProof/>
-              <w:webHidden/>
-            </w:rPr>
-            <w:fldChar w:fldCharType="begin"/>
-          </w:r>
-          <w:r>
-            <w:rPr>
-              <w:noProof/>
-              <w:webHidden/>
-            </w:rPr>
-            <w:instrText xml:space="preserve"> PAGEREF _Toc383869928 \h </w:instrText>
-          </w:r>
-          <w:r>
-            <w:rPr>
-              <w:noProof/>
-              <w:webHidden/>
-            </w:rPr>
-          </w:r>
-          <w:r>
-            <w:rPr>
-              <w:noProof/>
-              <w:webHidden/>
-            </w:rPr>
-            <w:fldChar w:fldCharType="separate"/>
-          </w:r>
-          <w:r>
-            <w:rPr>
-              <w:noProof/>
-              <w:webHidden/>
-            </w:rPr>
-            <w:t>5</w:t>
-          </w:r>
-          <w:r>
-            <w:rPr>
-              <w:noProof/>
-              <w:webHidden/>
-            </w:rPr>
-            <w:fldChar w:fldCharType="end"/>
-          </w:r>
-          <w:r>
-            <w:rPr>
-              <w:rStyle w:val="Hipervnculo"/>
-              <w:noProof/>
-            </w:rPr>
-            <w:fldChar w:fldCharType="end"/>
-          </w:r>
+          <w:hyperlink w:anchor="_Toc383869928" w:history="1">
+            <w:r>
+              <w:rPr>
+                <w:rStyle w:val="Hipervnculo"/>
+                <w:noProof/>
+              </w:rPr>
+              <w:t>Introducción.</w:t>
+            </w:r>
+            <w:r>
+              <w:rPr>
+                <w:noProof/>
+                <w:webHidden/>
+              </w:rPr>
+              <w:tab/>
+            </w:r>
+            <w:r>
+              <w:rPr>
+                <w:noProof/>
+                <w:webHidden/>
+              </w:rPr>
+              <w:fldChar w:fldCharType="begin"/>
+            </w:r>
+            <w:r>
+              <w:rPr>
+                <w:noProof/>
+                <w:webHidden/>
+              </w:rPr>
+              <w:instrText xml:space="preserve"> PAGEREF _Toc383869928 \h </w:instrText>
+            </w:r>
+            <w:r>
+              <w:rPr>
+                <w:noProof/>
+                <w:webHidden/>
+              </w:rPr>
+            </w:r>
+            <w:r>
+              <w:rPr>
+                <w:noProof/>
+                <w:webHidden/>
+              </w:rPr>
+              <w:fldChar w:fldCharType="separate"/>
+            </w:r>
+            <w:r>
+              <w:rPr>
+                <w:noProof/>
+                <w:webHidden/>
+              </w:rPr>
+              <w:t>5</w:t>
+            </w:r>
+            <w:r>
+              <w:rPr>
+                <w:noProof/>
+                <w:webHidden/>
+              </w:rPr>
+              <w:fldChar w:fldCharType="end"/>
+            </w:r>
+          </w:hyperlink>
         </w:p>
         <w:p>
           <w:pPr>
@@ -1729,15 +1677,6 @@
     </w:p>
     <w:p>
       <w:pPr>
-        <w:spacing w:after="160" w:line="259" w:lineRule="auto"/>
-      </w:pPr>
-      <w:r>
-        <w:lastRenderedPageBreak/>
-        <w:br w:type="page"/>
-      </w:r>
-    </w:p>
-    <w:p>
-      <w:pPr>
         <w:pStyle w:val="Ttulo1"/>
       </w:pPr>
       <w:bookmarkStart w:id="1" w:name="_Toc383869928"/>
@@ -1993,26 +1932,75 @@
     </w:p>
     <w:p>
       <w:r>
-        <w:t xml:space="preserve">Se utilizó como IDE para el desarrollo  de la aplicación móvil Spring </w:t>
-      </w:r>
-      <w:proofErr w:type="spellStart"/>
-      <w:r>
-        <w:t>Tool</w:t>
-      </w:r>
-      <w:proofErr w:type="spellEnd"/>
-      <w:r>
-        <w:t xml:space="preserve"> Suite</w:t>
+        <w:t>Se utilizó como IDE para el desarrollo  de la aplicación móvil Spring Tool Suite</w:t>
       </w:r>
       <w:r>
         <w:t>.</w:t>
       </w:r>
     </w:p>
     <w:p>
+      <w:r>
+        <w:rPr>
+          <w:noProof/>
+          <w:lang w:eastAsia="es-MX"/>
+        </w:rPr>
+        <w:drawing>
+          <wp:inline distT="0" distB="0" distL="0" distR="0">
+            <wp:extent cx="1962289" cy="1066800"/>
+            <wp:effectExtent l="0" t="0" r="0" b="0"/>
+            <wp:docPr id="1" name="Imagen 1" descr="C:\Users\gustavo\Desktop\appchalenge\20120814083636_875.png"/>
+            <wp:cNvGraphicFramePr>
+              <a:graphicFrameLocks xmlns:a="http://schemas.openxmlformats.org/drawingml/2006/main" noChangeAspect="1"/>
+            </wp:cNvGraphicFramePr>
+            <a:graphic xmlns:a="http://schemas.openxmlformats.org/drawingml/2006/main">
+              <a:graphicData uri="http://schemas.openxmlformats.org/drawingml/2006/picture">
+                <pic:pic xmlns:pic="http://schemas.openxmlformats.org/drawingml/2006/picture">
+                  <pic:nvPicPr>
+                    <pic:cNvPr id="0" name="Picture 1" descr="C:\Users\gustavo\Desktop\appchalenge\20120814083636_875.png"/>
+                    <pic:cNvPicPr>
+                      <a:picLocks noChangeAspect="1" noChangeArrowheads="1"/>
+                    </pic:cNvPicPr>
+                  </pic:nvPicPr>
+                  <pic:blipFill>
+                    <a:blip r:embed="rId7">
+                      <a:extLst>
+                        <a:ext uri="{28A0092B-C50C-407E-A947-70E740481C1C}">
+                          <a14:useLocalDpi xmlns:a14="http://schemas.microsoft.com/office/drawing/2010/main" val="0"/>
+                        </a:ext>
+                      </a:extLst>
+                    </a:blip>
+                    <a:srcRect/>
+                    <a:stretch>
+                      <a:fillRect/>
+                    </a:stretch>
+                  </pic:blipFill>
+                  <pic:spPr bwMode="auto">
+                    <a:xfrm>
+                      <a:off x="0" y="0"/>
+                      <a:ext cx="1975962" cy="1074233"/>
+                    </a:xfrm>
+                    <a:prstGeom prst="rect">
+                      <a:avLst/>
+                    </a:prstGeom>
+                    <a:noFill/>
+                    <a:ln>
+                      <a:noFill/>
+                    </a:ln>
+                  </pic:spPr>
+                </pic:pic>
+              </a:graphicData>
+            </a:graphic>
+          </wp:inline>
+        </w:drawing>
+      </w:r>
+    </w:p>
+    <w:p>
       <w:bookmarkStart w:id="6" w:name="_Toc383869933"/>
       <w:r>
         <w:rPr>
           <w:rStyle w:val="Ttulo2Car"/>
         </w:rPr>
+        <w:lastRenderedPageBreak/>
         <w:t>Librerías</w:t>
       </w:r>
       <w:bookmarkEnd w:id="6"/>
@@ -2021,24 +2009,73 @@
       </w:r>
     </w:p>
     <w:p>
-      <w:r>
-        <w:t xml:space="preserve">Se utilizó el ADT </w:t>
-      </w:r>
-      <w:proofErr w:type="spellStart"/>
-      <w:r>
-        <w:t>plugin</w:t>
-      </w:r>
-      <w:proofErr w:type="spellEnd"/>
-      <w:r>
-        <w:t xml:space="preserve"> de android para Spring </w:t>
-      </w:r>
-      <w:proofErr w:type="spellStart"/>
-      <w:r>
-        <w:t>Tool</w:t>
-      </w:r>
-      <w:proofErr w:type="spellEnd"/>
-      <w:r>
-        <w:t xml:space="preserve"> Suite junto con el SDK de android para Windows.</w:t>
+      <w:pPr>
+        <w:jc w:val="both"/>
+      </w:pPr>
+      <w:r>
+        <w:t>Se utilizó el ADT plugin de android para Spring Tool Suite junto con el SDK de android para Windows</w:t>
+      </w:r>
+    </w:p>
+    <w:p>
+      <w:pPr>
+        <w:jc w:val="center"/>
+      </w:pPr>
+      <w:r>
+        <w:t>.</w:t>
+      </w:r>
+      <w:r>
+        <w:rPr>
+          <w:noProof/>
+          <w:lang w:eastAsia="es-MX"/>
+        </w:rPr>
+        <w:drawing>
+          <wp:inline distT="0" distB="0" distL="0" distR="0">
+            <wp:extent cx="4114800" cy="2710598"/>
+            <wp:effectExtent l="0" t="0" r="0" b="0"/>
+            <wp:docPr id="2" name="Imagen 2" descr="C:\Users\gustavo\Desktop\appchalenge\sdk-cube.png"/>
+            <wp:cNvGraphicFramePr>
+              <a:graphicFrameLocks xmlns:a="http://schemas.openxmlformats.org/drawingml/2006/main" noChangeAspect="1"/>
+            </wp:cNvGraphicFramePr>
+            <a:graphic xmlns:a="http://schemas.openxmlformats.org/drawingml/2006/main">
+              <a:graphicData uri="http://schemas.openxmlformats.org/drawingml/2006/picture">
+                <pic:pic xmlns:pic="http://schemas.openxmlformats.org/drawingml/2006/picture">
+                  <pic:nvPicPr>
+                    <pic:cNvPr id="0" name="Picture 2" descr="C:\Users\gustavo\Desktop\appchalenge\sdk-cube.png"/>
+                    <pic:cNvPicPr>
+                      <a:picLocks noChangeAspect="1" noChangeArrowheads="1"/>
+                    </pic:cNvPicPr>
+                  </pic:nvPicPr>
+                  <pic:blipFill>
+                    <a:blip r:embed="rId8">
+                      <a:extLst>
+                        <a:ext uri="{28A0092B-C50C-407E-A947-70E740481C1C}">
+                          <a14:useLocalDpi xmlns:a14="http://schemas.microsoft.com/office/drawing/2010/main" val="0"/>
+                        </a:ext>
+                      </a:extLst>
+                    </a:blip>
+                    <a:srcRect/>
+                    <a:stretch>
+                      <a:fillRect/>
+                    </a:stretch>
+                  </pic:blipFill>
+                  <pic:spPr bwMode="auto">
+                    <a:xfrm>
+                      <a:off x="0" y="0"/>
+                      <a:ext cx="4121886" cy="2715266"/>
+                    </a:xfrm>
+                    <a:prstGeom prst="rect">
+                      <a:avLst/>
+                    </a:prstGeom>
+                    <a:noFill/>
+                    <a:ln>
+                      <a:noFill/>
+                    </a:ln>
+                  </pic:spPr>
+                </pic:pic>
+              </a:graphicData>
+            </a:graphic>
+          </wp:inline>
+        </w:drawing>
       </w:r>
     </w:p>
     <w:p>
@@ -2047,154 +2084,243 @@
       </w:pPr>
       <w:bookmarkStart w:id="7" w:name="_Toc383869934"/>
       <w:r>
+        <w:t>Otras Dependencias.</w:t>
+      </w:r>
+      <w:bookmarkEnd w:id="7"/>
+    </w:p>
+    <w:p>
+      <w:r>
+        <w:t>Para realizar las peticiones a los web services se utilizó una librería llamada Android Asynchronous Http Client desarrollada por james Smith.</w:t>
+      </w:r>
+    </w:p>
+    <w:p>
+      <w:pPr>
+        <w:pStyle w:val="Ttulo1"/>
+      </w:pPr>
+      <w:bookmarkStart w:id="8" w:name="_Toc383869935"/>
+      <w:r>
+        <w:t>Sistema Web.</w:t>
+      </w:r>
+      <w:bookmarkEnd w:id="8"/>
+    </w:p>
+    <w:p>
+      <w:pPr>
+        <w:pStyle w:val="Ttulo2"/>
+      </w:pPr>
+      <w:bookmarkStart w:id="9" w:name="_Toc383869936"/>
+      <w:r>
+        <w:t>Lenguaje de programación.</w:t>
+      </w:r>
+      <w:bookmarkEnd w:id="9"/>
+    </w:p>
+    <w:p>
+      <w:r>
+        <w:t>Para la versión web se utilizó php con el framework Yii que es un framework de desarrollo para aplicaciones web.</w:t>
+      </w:r>
+    </w:p>
+    <w:p>
+      <w:r>
+        <w:rPr>
+          <w:noProof/>
+          <w:lang w:eastAsia="es-MX"/>
+        </w:rPr>
+        <w:drawing>
+          <wp:inline distT="0" distB="0" distL="0" distR="0">
+            <wp:extent cx="2705100" cy="609600"/>
+            <wp:effectExtent l="0" t="0" r="0" b="0"/>
+            <wp:docPr id="3" name="Imagen 3" descr="C:\Users\gustavo\Desktop\appchalenge\logo.png"/>
+            <wp:cNvGraphicFramePr>
+              <a:graphicFrameLocks xmlns:a="http://schemas.openxmlformats.org/drawingml/2006/main" noChangeAspect="1"/>
+            </wp:cNvGraphicFramePr>
+            <a:graphic xmlns:a="http://schemas.openxmlformats.org/drawingml/2006/main">
+              <a:graphicData uri="http://schemas.openxmlformats.org/drawingml/2006/picture">
+                <pic:pic xmlns:pic="http://schemas.openxmlformats.org/drawingml/2006/picture">
+                  <pic:nvPicPr>
+                    <pic:cNvPr id="0" name="Picture 3" descr="C:\Users\gustavo\Desktop\appchalenge\logo.png"/>
+                    <pic:cNvPicPr>
+                      <a:picLocks noChangeAspect="1" noChangeArrowheads="1"/>
+                    </pic:cNvPicPr>
+                  </pic:nvPicPr>
+                  <pic:blipFill>
+                    <a:blip r:embed="rId9">
+                      <a:extLst>
+                        <a:ext uri="{28A0092B-C50C-407E-A947-70E740481C1C}">
+                          <a14:useLocalDpi xmlns:a14="http://schemas.microsoft.com/office/drawing/2010/main" val="0"/>
+                        </a:ext>
+                      </a:extLst>
+                    </a:blip>
+                    <a:srcRect/>
+                    <a:stretch>
+                      <a:fillRect/>
+                    </a:stretch>
+                  </pic:blipFill>
+                  <pic:spPr bwMode="auto">
+                    <a:xfrm>
+                      <a:off x="0" y="0"/>
+                      <a:ext cx="2705100" cy="609600"/>
+                    </a:xfrm>
+                    <a:prstGeom prst="rect">
+                      <a:avLst/>
+                    </a:prstGeom>
+                    <a:noFill/>
+                    <a:ln>
+                      <a:noFill/>
+                    </a:ln>
+                  </pic:spPr>
+                </pic:pic>
+              </a:graphicData>
+            </a:graphic>
+          </wp:inline>
+        </w:drawing>
+      </w:r>
+    </w:p>
+    <w:p>
+      <w:bookmarkStart w:id="10" w:name="_Toc383869937"/>
+    </w:p>
+    <w:p>
+      <w:pPr>
+        <w:spacing w:after="160" w:line="259" w:lineRule="auto"/>
+        <w:rPr>
+          <w:rFonts w:asciiTheme="majorHAnsi" w:eastAsiaTheme="majorEastAsia" w:hAnsiTheme="majorHAnsi" w:cstheme="majorBidi"/>
+          <w:color w:val="2E74B5" w:themeColor="accent1" w:themeShade="BF"/>
+          <w:sz w:val="26"/>
+          <w:szCs w:val="26"/>
+        </w:rPr>
+      </w:pPr>
+      <w:r>
+        <w:br w:type="page"/>
+      </w:r>
+    </w:p>
+    <w:p>
+      <w:pPr>
+        <w:pStyle w:val="Ttulo2"/>
+      </w:pPr>
+      <w:r>
         <w:lastRenderedPageBreak/>
-        <w:t>Otras Dependencias.</w:t>
-      </w:r>
-      <w:bookmarkEnd w:id="7"/>
-    </w:p>
-    <w:p>
-      <w:r>
-        <w:t xml:space="preserve">Para realizar las peticiones a los web services se utilizó una librería llamada Android </w:t>
-      </w:r>
-      <w:proofErr w:type="spellStart"/>
-      <w:r>
-        <w:t>Asynchronous</w:t>
-      </w:r>
-      <w:proofErr w:type="spellEnd"/>
-      <w:r>
-        <w:t xml:space="preserve"> Http </w:t>
-      </w:r>
-      <w:proofErr w:type="spellStart"/>
-      <w:r>
-        <w:t>Client</w:t>
-      </w:r>
-      <w:proofErr w:type="spellEnd"/>
-      <w:r>
-        <w:t xml:space="preserve"> desarrollada por james Smith.</w:t>
+        <w:t>IDE’S usados</w:t>
+      </w:r>
+      <w:bookmarkEnd w:id="10"/>
+    </w:p>
+    <w:p>
+      <w:r>
+        <w:t>Se utilizó el editor de Texto Sublime Text 2 para la programación del sistema web con Yii framework.</w:t>
+      </w:r>
+    </w:p>
+    <w:p>
+      <w:r>
+        <w:rPr>
+          <w:noProof/>
+          <w:lang w:eastAsia="es-MX"/>
+        </w:rPr>
+        <w:drawing>
+          <wp:inline distT="0" distB="0" distL="0" distR="0">
+            <wp:extent cx="2028825" cy="2028825"/>
+            <wp:effectExtent l="0" t="0" r="9525" b="0"/>
+            <wp:docPr id="4" name="Imagen 4" descr="C:\Users\gustavo\Desktop\appchalenge\Sublime_Text_Logo.png"/>
+            <wp:cNvGraphicFramePr>
+              <a:graphicFrameLocks xmlns:a="http://schemas.openxmlformats.org/drawingml/2006/main" noChangeAspect="1"/>
+            </wp:cNvGraphicFramePr>
+            <a:graphic xmlns:a="http://schemas.openxmlformats.org/drawingml/2006/main">
+              <a:graphicData uri="http://schemas.openxmlformats.org/drawingml/2006/picture">
+                <pic:pic xmlns:pic="http://schemas.openxmlformats.org/drawingml/2006/picture">
+                  <pic:nvPicPr>
+                    <pic:cNvPr id="0" name="Picture 4" descr="C:\Users\gustavo\Desktop\appchalenge\Sublime_Text_Logo.png"/>
+                    <pic:cNvPicPr>
+                      <a:picLocks noChangeAspect="1" noChangeArrowheads="1"/>
+                    </pic:cNvPicPr>
+                  </pic:nvPicPr>
+                  <pic:blipFill>
+                    <a:blip r:embed="rId10">
+                      <a:extLst>
+                        <a:ext uri="{28A0092B-C50C-407E-A947-70E740481C1C}">
+                          <a14:useLocalDpi xmlns:a14="http://schemas.microsoft.com/office/drawing/2010/main" val="0"/>
+                        </a:ext>
+                      </a:extLst>
+                    </a:blip>
+                    <a:srcRect/>
+                    <a:stretch>
+                      <a:fillRect/>
+                    </a:stretch>
+                  </pic:blipFill>
+                  <pic:spPr bwMode="auto">
+                    <a:xfrm>
+                      <a:off x="0" y="0"/>
+                      <a:ext cx="2028825" cy="2028825"/>
+                    </a:xfrm>
+                    <a:prstGeom prst="rect">
+                      <a:avLst/>
+                    </a:prstGeom>
+                    <a:noFill/>
+                    <a:ln>
+                      <a:noFill/>
+                    </a:ln>
+                  </pic:spPr>
+                </pic:pic>
+              </a:graphicData>
+            </a:graphic>
+          </wp:inline>
+        </w:drawing>
+      </w:r>
+    </w:p>
+    <w:p>
+      <w:pPr>
+        <w:pStyle w:val="Ttulo2"/>
+      </w:pPr>
+      <w:bookmarkStart w:id="11" w:name="_Toc383869938"/>
+      <w:r>
+        <w:t>Librerías</w:t>
+      </w:r>
+      <w:bookmarkEnd w:id="11"/>
+    </w:p>
+    <w:p/>
+    <w:p>
+      <w:pPr>
+        <w:pStyle w:val="Ttulo2"/>
+      </w:pPr>
+      <w:bookmarkStart w:id="12" w:name="_Toc383869939"/>
+      <w:r>
+        <w:t>Otras dependencias.</w:t>
+      </w:r>
+      <w:bookmarkEnd w:id="12"/>
+    </w:p>
+    <w:p>
+      <w:r>
+        <w:t>Se necesita de la configuración de apache en mod_rewrite, además de php opes_ssl, asi como google chrome.</w:t>
       </w:r>
     </w:p>
     <w:p>
       <w:pPr>
         <w:pStyle w:val="Ttulo1"/>
       </w:pPr>
-      <w:bookmarkStart w:id="8" w:name="_Toc383869935"/>
-      <w:r>
-        <w:t>Sistema Web.</w:t>
-      </w:r>
-      <w:bookmarkEnd w:id="8"/>
-    </w:p>
-    <w:p>
-      <w:pPr>
-        <w:pStyle w:val="Ttulo2"/>
-      </w:pPr>
-      <w:bookmarkStart w:id="9" w:name="_Toc383869936"/>
-      <w:r>
-        <w:t>Lenguaje de programación.</w:t>
-      </w:r>
-      <w:bookmarkEnd w:id="9"/>
-    </w:p>
-    <w:p/>
-    <w:p>
-      <w:pPr>
-        <w:pStyle w:val="Ttulo2"/>
-      </w:pPr>
-      <w:bookmarkStart w:id="10" w:name="_Toc383869937"/>
-      <w:r>
-        <w:t>IDE’S usados</w:t>
-      </w:r>
-      <w:bookmarkEnd w:id="10"/>
-    </w:p>
-    <w:p/>
-    <w:p>
-      <w:pPr>
-        <w:pStyle w:val="Ttulo2"/>
-      </w:pPr>
-      <w:bookmarkStart w:id="11" w:name="_Toc383869938"/>
-      <w:r>
-        <w:t>Librerías</w:t>
-      </w:r>
-      <w:bookmarkEnd w:id="11"/>
-    </w:p>
-    <w:p/>
-    <w:p>
-      <w:pPr>
-        <w:pStyle w:val="Ttulo2"/>
-      </w:pPr>
-      <w:bookmarkStart w:id="12" w:name="_Toc383869939"/>
-      <w:r>
-        <w:t>Otras dependencias.</w:t>
-      </w:r>
-      <w:bookmarkEnd w:id="12"/>
-    </w:p>
-    <w:p/>
-    <w:p>
-      <w:pPr>
-        <w:pStyle w:val="Ttulo1"/>
-      </w:pPr>
       <w:bookmarkStart w:id="13" w:name="_Toc383869940"/>
       <w:r>
-        <w:t>Web Services</w:t>
-      </w:r>
-      <w:r>
-        <w:t>.</w:t>
+        <w:t>Web Services.</w:t>
       </w:r>
       <w:bookmarkEnd w:id="13"/>
     </w:p>
     <w:p>
       <w:pPr>
-        <w:pStyle w:val="Ttulo2"/>
-      </w:pPr>
-      <w:bookmarkStart w:id="14" w:name="_Toc383869941"/>
-      <w:r>
-        <w:t>Lenguaje de programación.</w:t>
-      </w:r>
-      <w:bookmarkEnd w:id="14"/>
-    </w:p>
-    <w:p/>
-    <w:p>
-      <w:pPr>
-        <w:pStyle w:val="Ttulo2"/>
-      </w:pPr>
-      <w:bookmarkStart w:id="15" w:name="_Toc383869942"/>
-      <w:r>
-        <w:t>IDE’S usados</w:t>
-      </w:r>
-      <w:bookmarkEnd w:id="15"/>
-    </w:p>
-    <w:p/>
-    <w:p>
-      <w:pPr>
-        <w:pStyle w:val="Ttulo2"/>
-      </w:pPr>
-      <w:bookmarkStart w:id="16" w:name="_Toc383869943"/>
-      <w:r>
-        <w:t>Librerías</w:t>
-      </w:r>
-      <w:bookmarkEnd w:id="16"/>
-    </w:p>
-    <w:p/>
-    <w:p>
-      <w:pPr>
-        <w:pStyle w:val="Ttulo2"/>
-      </w:pPr>
-      <w:bookmarkStart w:id="17" w:name="_Toc383869944"/>
-      <w:r>
-        <w:t>Otras dependencias.</w:t>
-      </w:r>
-      <w:bookmarkEnd w:id="17"/>
-    </w:p>
-    <w:p/>
-    <w:p>
-      <w:pPr>
         <w:spacing w:after="160" w:line="259" w:lineRule="auto"/>
       </w:pPr>
       <w:r>
-        <w:br w:type="page"/>
-      </w:r>
-    </w:p>
-    <w:p>
-      <w:r>
-        <w:lastRenderedPageBreak/>
+        <w:t>Para el web services no es necesario mencionar las tecnologías utilizadas, ya que son las mismas para desarrollar el sistema web.</w:t>
+      </w:r>
+    </w:p>
+    <w:p>
+      <w:pPr>
+        <w:spacing w:after="160" w:line="259" w:lineRule="auto"/>
+      </w:pPr>
+    </w:p>
+    <w:p>
+      <w:pPr>
+        <w:rPr>
+          <w:lang w:val="en-US"/>
+        </w:rPr>
+      </w:pPr>
+      <w:r>
+        <w:rPr>
+          <w:lang w:val="en-US"/>
+        </w:rPr>
         <w:t>Referencias.</w:t>
       </w:r>
     </w:p>
@@ -2208,35 +2334,21 @@
         <w:rPr>
           <w:lang w:val="en-US"/>
         </w:rPr>
-        <w:t xml:space="preserve">[1], Android </w:t>
-      </w:r>
-      <w:proofErr w:type="spellStart"/>
+        <w:t>[1], Android Asynchronoues Http Client,</w:t>
+      </w:r>
       <w:r>
         <w:rPr>
           <w:lang w:val="en-US"/>
         </w:rPr>
-        <w:t>Asynchronoues</w:t>
-      </w:r>
-      <w:proofErr w:type="spellEnd"/>
+        <w:t xml:space="preserve"> James Smith,</w:t>
+      </w:r>
       <w:r>
         <w:rPr>
           <w:lang w:val="en-US"/>
         </w:rPr>
-        <w:t xml:space="preserve"> Http Client,</w:t>
-      </w:r>
-      <w:r>
-        <w:rPr>
-          <w:lang w:val="en-US"/>
-        </w:rPr>
-        <w:t xml:space="preserve"> James Smith,</w:t>
-      </w:r>
-      <w:r>
-        <w:rPr>
-          <w:lang w:val="en-US"/>
-        </w:rPr>
         <w:t xml:space="preserve"> </w:t>
       </w:r>
-      <w:hyperlink r:id="rId7" w:history="1">
+      <w:hyperlink r:id="rId11" w:history="1">
         <w:r>
           <w:rPr>
             <w:rStyle w:val="Hipervnculo"/>
@@ -2262,37 +2374,15 @@
         <w:rPr>
           <w:lang w:val="en-US"/>
         </w:rPr>
-        <w:t xml:space="preserve">[2] Android </w:t>
-      </w:r>
-      <w:proofErr w:type="spellStart"/>
+        <w:t>[2] Android SDK,Google,</w:t>
+      </w:r>
       <w:r>
         <w:rPr>
           <w:lang w:val="en-US"/>
         </w:rPr>
-        <w:t>SDK</w:t>
-      </w:r>
-      <w:proofErr w:type="gramStart"/>
-      <w:r>
-        <w:rPr>
-          <w:lang w:val="en-US"/>
-        </w:rPr>
-        <w:t>,Google</w:t>
-      </w:r>
-      <w:proofErr w:type="spellEnd"/>
-      <w:proofErr w:type="gramEnd"/>
-      <w:r>
-        <w:rPr>
-          <w:lang w:val="en-US"/>
-        </w:rPr>
-        <w:t>,</w:t>
-      </w:r>
-      <w:r>
-        <w:rPr>
-          <w:lang w:val="en-US"/>
-        </w:rPr>
         <w:t xml:space="preserve"> </w:t>
       </w:r>
-      <w:hyperlink r:id="rId8" w:history="1">
+      <w:hyperlink r:id="rId12" w:history="1">
         <w:r>
           <w:rPr>
             <w:rStyle w:val="Hipervnculo"/>
@@ -2318,23 +2408,9 @@
         <w:rPr>
           <w:lang w:val="en-US"/>
         </w:rPr>
-        <w:t xml:space="preserve">[3] </w:t>
-      </w:r>
-      <w:proofErr w:type="spellStart"/>
-      <w:r>
-        <w:rPr>
-          <w:lang w:val="en-US"/>
-        </w:rPr>
-        <w:t>Yii</w:t>
-      </w:r>
-      <w:proofErr w:type="spellEnd"/>
-      <w:r>
-        <w:rPr>
-          <w:lang w:val="en-US"/>
-        </w:rPr>
-        <w:t xml:space="preserve"> Framework, et.al, </w:t>
-      </w:r>
-      <w:hyperlink r:id="rId9" w:history="1">
+        <w:t xml:space="preserve">[3] Yii Framework, et.al, </w:t>
+      </w:r>
+      <w:hyperlink r:id="rId13" w:history="1">
         <w:r>
           <w:rPr>
             <w:rStyle w:val="Hipervnculo"/>
@@ -2352,7 +2428,7 @@
       </w:pPr>
     </w:p>
     <w:sectPr>
-      <w:headerReference w:type="default" r:id="rId10"/>
+      <w:headerReference w:type="default" r:id="rId14"/>
       <w:pgSz w:w="12240" w:h="15840"/>
       <w:pgMar w:top="1417" w:right="1701" w:bottom="1417" w:left="1701" w:header="708" w:footer="708" w:gutter="0"/>
       <w:cols w:space="708"/>

</xml_diff>